<commit_message>
updates using deppl write
</commit_message>
<xml_diff>
--- a/spindeler_cv_en.docx
+++ b/spindeler_cv_en.docx
@@ -93,28 +93,7 @@
                 <w:rFonts w:ascii="Arial" w:hAnsi="Arial" w:cs="Arial"/>
                 <w:lang w:val="en-US"/>
               </w:rPr>
-              <w:t>Experienced Data Scientist</w:t>
-            </w:r>
-            <w:r>
-              <w:rPr>
-                <w:rFonts w:ascii="Arial" w:hAnsi="Arial" w:cs="Arial"/>
-                <w:lang w:val="en-US"/>
-              </w:rPr>
-              <w:t xml:space="preserve"> and Analyst</w:t>
-            </w:r>
-            <w:r>
-              <w:rPr>
-                <w:rFonts w:ascii="Arial" w:hAnsi="Arial" w:cs="Arial"/>
-                <w:lang w:val="en-US"/>
-              </w:rPr>
-              <w:t xml:space="preserve"> with focus on Experimentation and Product</w:t>
-            </w:r>
-            <w:r>
-              <w:rPr>
-                <w:rFonts w:ascii="Arial" w:hAnsi="Arial" w:cs="Arial"/>
-                <w:lang w:val="en-US"/>
-              </w:rPr>
-              <w:t xml:space="preserve"> Analytics</w:t>
+              <w:t>Experienced data scientist and analyst with focus on experimentation and product analytics</w:t>
             </w:r>
           </w:p>
           <w:p>
@@ -405,7 +384,7 @@
                 <w:szCs w:val="28"/>
                 <w:lang w:val="en-US"/>
               </w:rPr>
-              <w:t>Professional Experience</w:t>
+              <w:t>Work Experience</w:t>
             </w:r>
           </w:p>
         </w:tc>
@@ -634,14 +613,7 @@
                 <w:rFonts w:ascii="Arial" w:hAnsi="Arial" w:cs="Arial"/>
                 <w:lang w:val="en-US"/>
               </w:rPr>
-              <w:t>D</w:t>
-            </w:r>
-            <w:r>
-              <w:rPr>
-                <w:rFonts w:ascii="Arial" w:hAnsi="Arial" w:cs="Arial"/>
-                <w:lang w:val="en-US"/>
-              </w:rPr>
-              <w:t xml:space="preserve">eveloping </w:t>
+              <w:t xml:space="preserve">Developing </w:t>
             </w:r>
             <w:proofErr w:type="spellStart"/>
             <w:r>
@@ -657,49 +629,7 @@
                 <w:rFonts w:ascii="Arial" w:hAnsi="Arial" w:cs="Arial"/>
                 <w:lang w:val="en-US"/>
               </w:rPr>
-              <w:t xml:space="preserve"> </w:t>
-            </w:r>
-            <w:r>
-              <w:rPr>
-                <w:rFonts w:ascii="Arial" w:hAnsi="Arial" w:cs="Arial"/>
-                <w:lang w:val="en-US"/>
-              </w:rPr>
-              <w:t xml:space="preserve">inhouse </w:t>
-            </w:r>
-            <w:r>
-              <w:rPr>
-                <w:rFonts w:ascii="Arial" w:hAnsi="Arial" w:cs="Arial"/>
-                <w:lang w:val="en-US"/>
-              </w:rPr>
-              <w:t>e</w:t>
-            </w:r>
-            <w:r>
-              <w:rPr>
-                <w:rFonts w:ascii="Arial" w:hAnsi="Arial" w:cs="Arial"/>
-                <w:lang w:val="en-US"/>
-              </w:rPr>
-              <w:t xml:space="preserve">xperimentation </w:t>
-            </w:r>
-            <w:r>
-              <w:rPr>
-                <w:rFonts w:ascii="Arial" w:hAnsi="Arial" w:cs="Arial"/>
-                <w:lang w:val="en-US"/>
-              </w:rPr>
-              <w:t>p</w:t>
-            </w:r>
-            <w:r>
-              <w:rPr>
-                <w:rFonts w:ascii="Arial" w:hAnsi="Arial" w:cs="Arial"/>
-                <w:lang w:val="en-US"/>
-              </w:rPr>
-              <w:t xml:space="preserve">latform for </w:t>
-            </w:r>
-            <w:r>
-              <w:rPr>
-                <w:rFonts w:ascii="Arial" w:hAnsi="Arial" w:cs="Arial"/>
-                <w:lang w:val="en-US"/>
-              </w:rPr>
-              <w:t>automated analysis of hundreds of concurrent AB tests</w:t>
+              <w:t xml:space="preserve"> in-house experimentation platform for automated analysis of hundreds of concurrent AB tests</w:t>
             </w:r>
           </w:p>
           <w:p>
@@ -719,7 +649,7 @@
                 <w:rFonts w:ascii="Arial" w:hAnsi="Arial" w:cs="Arial"/>
                 <w:lang w:val="en-US"/>
               </w:rPr>
-              <w:t>Research and implementation of advanced statistical methods for AB testing (</w:t>
+              <w:t xml:space="preserve">Researched and implemented advanced statistical methods for AB testing, </w:t>
             </w:r>
             <w:proofErr w:type="gramStart"/>
             <w:r>
@@ -735,21 +665,7 @@
                 <w:rFonts w:ascii="Arial" w:hAnsi="Arial" w:cs="Arial"/>
                 <w:lang w:val="en-US"/>
               </w:rPr>
-              <w:t xml:space="preserve"> </w:t>
-            </w:r>
-            <w:r>
-              <w:rPr>
-                <w:rFonts w:ascii="Arial" w:hAnsi="Arial" w:cs="Arial"/>
-                <w:lang w:val="en-US"/>
-              </w:rPr>
-              <w:t xml:space="preserve">methods for </w:t>
-            </w:r>
-            <w:r>
-              <w:rPr>
-                <w:rFonts w:ascii="Arial" w:hAnsi="Arial" w:cs="Arial"/>
-                <w:lang w:val="en-US"/>
-              </w:rPr>
-              <w:t>variance reduction and sequential testing)</w:t>
+              <w:t xml:space="preserve"> variance reduction via CUPED</w:t>
             </w:r>
           </w:p>
           <w:p>
@@ -769,14 +685,7 @@
                 <w:rFonts w:ascii="Arial" w:hAnsi="Arial" w:cs="Arial"/>
                 <w:lang w:val="en-US"/>
               </w:rPr>
-              <w:t>Developing d</w:t>
-            </w:r>
-            <w:r>
-              <w:rPr>
-                <w:rFonts w:ascii="Arial" w:hAnsi="Arial" w:cs="Arial"/>
-                <w:lang w:val="en-US"/>
-              </w:rPr>
-              <w:t>ata aggregation pipelines processing multiple million user records per day</w:t>
+              <w:t>Consulting product and engineering teams with best practices in experimentation and AB testing</w:t>
             </w:r>
           </w:p>
           <w:p>
@@ -796,28 +705,7 @@
                 <w:rFonts w:ascii="Arial" w:hAnsi="Arial" w:cs="Arial"/>
                 <w:lang w:val="en-US"/>
               </w:rPr>
-              <w:t xml:space="preserve">Consulting </w:t>
-            </w:r>
-            <w:r>
-              <w:rPr>
-                <w:rFonts w:ascii="Arial" w:hAnsi="Arial" w:cs="Arial"/>
-                <w:lang w:val="en-US"/>
-              </w:rPr>
-              <w:t xml:space="preserve">teams </w:t>
-            </w:r>
-            <w:r>
-              <w:rPr>
-                <w:rFonts w:ascii="Arial" w:hAnsi="Arial" w:cs="Arial"/>
-                <w:lang w:val="en-US"/>
-              </w:rPr>
-              <w:t xml:space="preserve">in </w:t>
-            </w:r>
-            <w:r>
-              <w:rPr>
-                <w:rFonts w:ascii="Arial" w:hAnsi="Arial" w:cs="Arial"/>
-                <w:lang w:val="en-US"/>
-              </w:rPr>
-              <w:t>product and engineering with best practices in experimentation and AB testing</w:t>
+              <w:t>Developing data aggregation pipelines processing several million user records per day</w:t>
             </w:r>
           </w:p>
         </w:tc>
@@ -851,7 +739,25 @@
                 <w:bCs/>
                 <w:lang w:val="en-US"/>
               </w:rPr>
-              <w:t>04/2021 – 04/2023</w:t>
+              <w:t xml:space="preserve">04/2021 </w:t>
+            </w:r>
+            <w:r>
+              <w:rPr>
+                <w:rFonts w:ascii="Arial" w:hAnsi="Arial" w:cs="Arial"/>
+                <w:b/>
+                <w:bCs/>
+                <w:lang w:val="en-US"/>
+              </w:rPr>
+              <w:t>-</w:t>
+            </w:r>
+            <w:r>
+              <w:rPr>
+                <w:rFonts w:ascii="Arial" w:hAnsi="Arial" w:cs="Arial"/>
+                <w:b/>
+                <w:bCs/>
+                <w:lang w:val="en-US"/>
+              </w:rPr>
+              <w:t xml:space="preserve"> 04/2023</w:t>
             </w:r>
           </w:p>
         </w:tc>
@@ -900,7 +806,7 @@
                 <w:rFonts w:ascii="Arial" w:hAnsi="Arial" w:cs="Arial"/>
                 <w:lang w:val="en-US"/>
               </w:rPr>
-              <w:t>Scaling the Product Data Science Team from 3 to 10 people and leading 5 Data Scientists across two teams</w:t>
+              <w:t>Scaled the product data science and analytics team from 3 to 10 people and lead 5 Data Scientists across two teams</w:t>
             </w:r>
           </w:p>
           <w:p>
@@ -920,7 +826,7 @@
                 <w:rFonts w:ascii="Arial" w:hAnsi="Arial" w:cs="Arial"/>
                 <w:lang w:val="en-US"/>
               </w:rPr>
-              <w:t>Leading the development of our Experimentation Platform</w:t>
+              <w:t>Lead the development of the experimentation platform</w:t>
             </w:r>
           </w:p>
           <w:p>
@@ -1027,7 +933,7 @@
                 <w:rFonts w:ascii="Arial" w:hAnsi="Arial" w:cs="Arial"/>
                 <w:lang w:val="en-US"/>
               </w:rPr>
-              <w:t>Designing and implementing data pipelines and statistical models for our Experimentation platform (Python, SQL)</w:t>
+              <w:t>Designed and implemented data pipelines and statistical models for the experimentation platform (Python, SQL)</w:t>
             </w:r>
           </w:p>
           <w:p>
@@ -1047,23 +953,7 @@
                 <w:rFonts w:ascii="Arial" w:hAnsi="Arial" w:cs="Arial"/>
                 <w:lang w:val="en-US"/>
               </w:rPr>
-              <w:t>Definition and implementation of business- and product-metrics (</w:t>
-            </w:r>
-            <w:proofErr w:type="gramStart"/>
-            <w:r>
-              <w:rPr>
-                <w:rFonts w:ascii="Arial" w:hAnsi="Arial" w:cs="Arial"/>
-                <w:lang w:val="en-US"/>
-              </w:rPr>
-              <w:t>e.g.</w:t>
-            </w:r>
-            <w:proofErr w:type="gramEnd"/>
-            <w:r>
-              <w:rPr>
-                <w:rFonts w:ascii="Arial" w:hAnsi="Arial" w:cs="Arial"/>
-                <w:lang w:val="en-US"/>
-              </w:rPr>
-              <w:t xml:space="preserve"> revenue, traffic growth, retention, user interaction metrics)</w:t>
+              <w:t>Defined and implemented business- and product-metrics for analytics and AB testing</w:t>
             </w:r>
           </w:p>
         </w:tc>
@@ -1204,14 +1094,7 @@
                 <w:rFonts w:ascii="Arial" w:hAnsi="Arial" w:cs="Arial"/>
                 <w:lang w:val="en-US"/>
               </w:rPr>
-              <w:t xml:space="preserve"> is a global hotel search platform. My different roles focused on AB testing, anomaly detection, reporting metrics, data infrastructure and being a team lead</w:t>
-            </w:r>
-            <w:r>
-              <w:rPr>
-                <w:rFonts w:ascii="Arial" w:hAnsi="Arial" w:cs="Arial"/>
-                <w:lang w:val="en-US"/>
-              </w:rPr>
-              <w:t>.</w:t>
+              <w:t xml:space="preserve"> is a global hotel search platform. My different roles focused on AB testing, anomaly detection, metrics reporting, data infrastructure and team leadership.</w:t>
             </w:r>
           </w:p>
         </w:tc>
@@ -1298,14 +1181,7 @@
                 <w:rFonts w:ascii="Arial" w:hAnsi="Arial" w:cs="Arial"/>
                 <w:lang w:val="en-US"/>
               </w:rPr>
-              <w:t xml:space="preserve">Leading a team with leadership of </w:t>
-            </w:r>
-            <w:r>
-              <w:rPr>
-                <w:rFonts w:ascii="Arial" w:hAnsi="Arial" w:cs="Arial"/>
-                <w:lang w:val="en-US"/>
-              </w:rPr>
-              <w:t>a data scientist and a data engineer</w:t>
+              <w:t>Managed a team of one data scientist and one data engineer</w:t>
             </w:r>
           </w:p>
           <w:p>
@@ -1321,71 +1197,7 @@
                 <w:rFonts w:ascii="Arial" w:hAnsi="Arial" w:cs="Arial"/>
                 <w:lang w:val="en-US"/>
               </w:rPr>
-              <w:t>Development of anomaly detection algorithms based on time-series forecasting (</w:t>
-            </w:r>
-            <w:proofErr w:type="spellStart"/>
-            <w:r>
-              <w:rPr>
-                <w:rFonts w:ascii="Arial" w:hAnsi="Arial" w:cs="Arial"/>
-                <w:lang w:val="en-US"/>
-              </w:rPr>
-              <w:t>PySpark</w:t>
-            </w:r>
-            <w:proofErr w:type="spellEnd"/>
-            <w:r>
-              <w:rPr>
-                <w:rFonts w:ascii="Arial" w:hAnsi="Arial" w:cs="Arial"/>
-                <w:lang w:val="en-US"/>
-              </w:rPr>
-              <w:t xml:space="preserve">, Pandas, </w:t>
-            </w:r>
-            <w:proofErr w:type="spellStart"/>
-            <w:r>
-              <w:rPr>
-                <w:rFonts w:ascii="Arial" w:hAnsi="Arial" w:cs="Arial"/>
-                <w:lang w:val="en-US"/>
-              </w:rPr>
-              <w:t>Tensorflow</w:t>
-            </w:r>
-            <w:proofErr w:type="spellEnd"/>
-            <w:r>
-              <w:rPr>
-                <w:rFonts w:ascii="Arial" w:hAnsi="Arial" w:cs="Arial"/>
-                <w:lang w:val="en-US"/>
-              </w:rPr>
-              <w:t xml:space="preserve">, </w:t>
-            </w:r>
-            <w:proofErr w:type="spellStart"/>
-            <w:r>
-              <w:rPr>
-                <w:rFonts w:ascii="Arial" w:hAnsi="Arial" w:cs="Arial"/>
-                <w:lang w:val="en-US"/>
-              </w:rPr>
-              <w:t>fbprophet</w:t>
-            </w:r>
-            <w:proofErr w:type="spellEnd"/>
-            <w:r>
-              <w:rPr>
-                <w:rFonts w:ascii="Arial" w:hAnsi="Arial" w:cs="Arial"/>
-                <w:lang w:val="en-US"/>
-              </w:rPr>
-              <w:t xml:space="preserve">, </w:t>
-            </w:r>
-            <w:proofErr w:type="spellStart"/>
-            <w:r>
-              <w:rPr>
-                <w:rFonts w:ascii="Arial" w:hAnsi="Arial" w:cs="Arial"/>
-                <w:lang w:val="en-US"/>
-              </w:rPr>
-              <w:t>MLFlow</w:t>
-            </w:r>
-            <w:proofErr w:type="spellEnd"/>
-            <w:r>
-              <w:rPr>
-                <w:rFonts w:ascii="Arial" w:hAnsi="Arial" w:cs="Arial"/>
-                <w:lang w:val="en-US"/>
-              </w:rPr>
-              <w:t>)</w:t>
+              <w:t>Developed anomaly detection algorithms based on time series forecasting to quickly detect errors in production data and degression of business metrics</w:t>
             </w:r>
           </w:p>
           <w:p>
@@ -1400,35 +1212,14 @@
               <w:rPr>
                 <w:rFonts w:ascii="Arial" w:hAnsi="Arial" w:cs="Arial"/>
               </w:rPr>
-              <w:t xml:space="preserve">Leading development of automated </w:t>
-            </w:r>
-            <w:r>
-              <w:rPr>
-                <w:rFonts w:ascii="Arial" w:hAnsi="Arial" w:cs="Arial"/>
-                <w:lang w:val="en-US"/>
-              </w:rPr>
-              <w:t xml:space="preserve">cleaning </w:t>
-            </w:r>
-            <w:r>
-              <w:rPr>
-                <w:rFonts w:ascii="Arial" w:hAnsi="Arial" w:cs="Arial"/>
-                <w:lang w:val="en-US"/>
-              </w:rPr>
-              <w:t xml:space="preserve">and processing of </w:t>
-            </w:r>
-            <w:r>
-              <w:rPr>
-                <w:rFonts w:ascii="Arial" w:hAnsi="Arial" w:cs="Arial"/>
-                <w:lang w:val="en-US"/>
-              </w:rPr>
-              <w:t xml:space="preserve">external data </w:t>
-            </w:r>
-            <w:r>
-              <w:rPr>
-                <w:rFonts w:ascii="Arial" w:hAnsi="Arial" w:cs="Arial"/>
-                <w:lang w:val="en-US"/>
-              </w:rPr>
-              <w:t>sources</w:t>
+              <w:t xml:space="preserve">Led development of automated </w:t>
+            </w:r>
+            <w:r>
+              <w:rPr>
+                <w:rFonts w:ascii="Arial" w:hAnsi="Arial" w:cs="Arial"/>
+                <w:lang w:val="en-US"/>
+              </w:rPr>
+              <w:t>cleaning and processing of external data sources</w:t>
             </w:r>
           </w:p>
         </w:tc>
@@ -1511,7 +1302,23 @@
                 <w:rFonts w:ascii="Arial" w:hAnsi="Arial" w:cs="Arial"/>
                 <w:lang w:val="en-US"/>
               </w:rPr>
-              <w:t>Development of a Bayesian statistics library for AB testing in Python</w:t>
+              <w:t xml:space="preserve">Developed a </w:t>
+            </w:r>
+            <w:proofErr w:type="spellStart"/>
+            <w:r>
+              <w:rPr>
+                <w:rFonts w:ascii="Arial" w:hAnsi="Arial" w:cs="Arial"/>
+                <w:lang w:val="en-US"/>
+              </w:rPr>
+              <w:t>bayesian</w:t>
+            </w:r>
+            <w:proofErr w:type="spellEnd"/>
+            <w:r>
+              <w:rPr>
+                <w:rFonts w:ascii="Arial" w:hAnsi="Arial" w:cs="Arial"/>
+                <w:lang w:val="en-US"/>
+              </w:rPr>
+              <w:t xml:space="preserve"> statistics library for AB testing in Python</w:t>
             </w:r>
           </w:p>
           <w:p>
@@ -1527,42 +1334,7 @@
                 <w:rFonts w:ascii="Arial" w:hAnsi="Arial" w:cs="Arial"/>
                 <w:lang w:val="en-US"/>
               </w:rPr>
-              <w:t xml:space="preserve">Main data </w:t>
-            </w:r>
-            <w:r>
-              <w:rPr>
-                <w:rFonts w:ascii="Arial" w:hAnsi="Arial" w:cs="Arial"/>
-                <w:lang w:val="en-US"/>
-              </w:rPr>
-              <w:t>expert for the customer facing tool `trivago Intelligence`</w:t>
-            </w:r>
-            <w:r>
-              <w:rPr>
-                <w:rFonts w:ascii="Arial" w:hAnsi="Arial" w:cs="Arial"/>
-                <w:lang w:val="en-US"/>
-              </w:rPr>
-              <w:t xml:space="preserve"> leading </w:t>
-            </w:r>
-            <w:r>
-              <w:rPr>
-                <w:rFonts w:ascii="Arial" w:hAnsi="Arial" w:cs="Arial"/>
-                <w:lang w:val="en-US"/>
-              </w:rPr>
-              <w:t xml:space="preserve">design and aggregation of reporting </w:t>
-            </w:r>
-            <w:r>
-              <w:rPr>
-                <w:rFonts w:ascii="Arial" w:hAnsi="Arial" w:cs="Arial"/>
-                <w:lang w:val="en-US"/>
-              </w:rPr>
-              <w:t xml:space="preserve">and </w:t>
-            </w:r>
-            <w:r>
-              <w:rPr>
-                <w:rFonts w:ascii="Arial" w:hAnsi="Arial" w:cs="Arial"/>
-                <w:lang w:val="en-US"/>
-              </w:rPr>
-              <w:t>metrics</w:t>
+              <w:t>Main data expert for the customer facing tool `trivago Intelligence`, leading the design and aggregation of reporting and metrics</w:t>
             </w:r>
           </w:p>
         </w:tc>
@@ -1669,8 +1441,17 @@
                 <w:rFonts w:ascii="Arial" w:hAnsi="Arial" w:cs="Arial"/>
                 <w:lang w:val="en-US"/>
               </w:rPr>
-              <w:t>Ad Hoc and in-depth analyses around the sales domain</w:t>
-            </w:r>
+              <w:t xml:space="preserve">Ad hoc and in-depth analysis around customer </w:t>
+            </w:r>
+            <w:proofErr w:type="spellStart"/>
+            <w:r>
+              <w:rPr>
+                <w:rFonts w:ascii="Arial" w:hAnsi="Arial" w:cs="Arial"/>
+                <w:lang w:val="en-US"/>
+              </w:rPr>
+              <w:t>behaviour</w:t>
+            </w:r>
+            <w:proofErr w:type="spellEnd"/>
           </w:p>
         </w:tc>
       </w:tr>
@@ -1729,7 +1510,6 @@
                 <w:bCs/>
                 <w:lang w:val="en-US"/>
               </w:rPr>
-              <w:lastRenderedPageBreak/>
               <w:t>Intense AG (Cologne, Germany)</w:t>
             </w:r>
           </w:p>
@@ -1862,7 +1642,7 @@
                 <w:bCs/>
                 <w:lang w:val="en-US"/>
               </w:rPr>
-              <w:t>University of Münster, Mathematical Institute (Münster, Germany)</w:t>
+              <w:t>University of Münster, Institute of Mathematics (Münster, Germany)</w:t>
             </w:r>
           </w:p>
         </w:tc>
@@ -1923,7 +1703,7 @@
                 <w:bCs/>
                 <w:lang w:val="en-US"/>
               </w:rPr>
-              <w:t>Research Assistant / Postdoctoral Researcher</w:t>
+              <w:t>Research Assistant / Postdoc</w:t>
             </w:r>
           </w:p>
           <w:p>
@@ -1943,7 +1723,7 @@
                 <w:rFonts w:ascii="Arial" w:hAnsi="Arial" w:cs="Arial"/>
                 <w:lang w:val="en-US"/>
               </w:rPr>
-              <w:t>Research in pure mathematics with focus on Differential Geometry</w:t>
+              <w:t>Research in pure mathematics with focus on differential geometry</w:t>
             </w:r>
           </w:p>
           <w:p>
@@ -1963,7 +1743,7 @@
                 <w:rFonts w:ascii="Arial" w:hAnsi="Arial" w:cs="Arial"/>
                 <w:lang w:val="en-US"/>
               </w:rPr>
-              <w:t>Tutorial classes and supporting students on their thesis papers</w:t>
+              <w:t>Teaching undergraduate tutorials and supervising undergraduate theses</w:t>
             </w:r>
           </w:p>
           <w:p>
@@ -1983,7 +1763,7 @@
                 <w:rFonts w:ascii="Arial" w:hAnsi="Arial" w:cs="Arial"/>
                 <w:lang w:val="en-US"/>
               </w:rPr>
-              <w:t>Talks at mathematics conferences and workshops</w:t>
+              <w:t>Presentations at mathematical conferences and workshops</w:t>
             </w:r>
           </w:p>
         </w:tc>
@@ -2034,7 +1814,7 @@
                 <w:szCs w:val="28"/>
                 <w:lang w:val="en-US"/>
               </w:rPr>
-              <w:t>Education</w:t>
+              <w:t>Educational Background</w:t>
             </w:r>
           </w:p>
         </w:tc>
@@ -2101,7 +1881,7 @@
                 <w:bCs/>
                 <w:lang w:val="en-US"/>
               </w:rPr>
-              <w:t>PhD in Mathematics at University of Münster</w:t>
+              <w:t>PhD in Mathematics at the University of Münster</w:t>
             </w:r>
           </w:p>
           <w:p>
@@ -2178,7 +1958,7 @@
                 <w:bCs/>
                 <w:lang w:val="en-US"/>
               </w:rPr>
-              <w:t>Diploma in Mathematics at University of Münster</w:t>
+              <w:t>Diploma in Mathematics from the University of Münster</w:t>
             </w:r>
           </w:p>
         </w:tc>
@@ -2229,29 +2009,7 @@
                 <w:szCs w:val="28"/>
                 <w:lang w:val="en-US"/>
               </w:rPr>
-              <w:t xml:space="preserve">Data Science </w:t>
-            </w:r>
-            <w:r>
-              <w:rPr>
-                <w:rFonts w:ascii="Arial" w:hAnsi="Arial" w:cs="Arial"/>
-                <w:b/>
-                <w:bCs/>
-                <w:sz w:val="28"/>
-                <w:szCs w:val="28"/>
-                <w:lang w:val="en-US"/>
-              </w:rPr>
-              <w:t xml:space="preserve">and Analytics </w:t>
-            </w:r>
-            <w:r>
-              <w:rPr>
-                <w:rFonts w:ascii="Arial" w:hAnsi="Arial" w:cs="Arial"/>
-                <w:b/>
-                <w:bCs/>
-                <w:sz w:val="28"/>
-                <w:szCs w:val="28"/>
-                <w:lang w:val="en-US"/>
-              </w:rPr>
-              <w:t>Skills</w:t>
+              <w:t>Data Science and Analytics Skills</w:t>
             </w:r>
           </w:p>
         </w:tc>
@@ -2286,35 +2044,7 @@
                 <w:rFonts w:ascii="Arial" w:hAnsi="Arial" w:cs="Arial"/>
                 <w:lang w:val="en-US"/>
               </w:rPr>
-              <w:t xml:space="preserve">Data </w:t>
-            </w:r>
-            <w:r>
-              <w:rPr>
-                <w:rFonts w:ascii="Arial" w:hAnsi="Arial" w:cs="Arial"/>
-                <w:lang w:val="en-US"/>
-              </w:rPr>
-              <w:t>e</w:t>
-            </w:r>
-            <w:r>
-              <w:rPr>
-                <w:rFonts w:ascii="Arial" w:hAnsi="Arial" w:cs="Arial"/>
-                <w:lang w:val="en-US"/>
-              </w:rPr>
-              <w:t xml:space="preserve">xploration and </w:t>
-            </w:r>
-            <w:r>
-              <w:rPr>
-                <w:rFonts w:ascii="Arial" w:hAnsi="Arial" w:cs="Arial"/>
-                <w:lang w:val="en-US"/>
-              </w:rPr>
-              <w:t>data a</w:t>
-            </w:r>
-            <w:r>
-              <w:rPr>
-                <w:rFonts w:ascii="Arial" w:hAnsi="Arial" w:cs="Arial"/>
-                <w:lang w:val="en-US"/>
-              </w:rPr>
-              <w:t>nalysis (expert)</w:t>
+              <w:t>Data exploration and data analysis (expert)</w:t>
             </w:r>
           </w:p>
           <w:p>
@@ -2334,21 +2064,7 @@
                 <w:rFonts w:ascii="Arial" w:hAnsi="Arial" w:cs="Arial"/>
                 <w:lang w:val="en-US"/>
               </w:rPr>
-              <w:t>Statistical modeling</w:t>
-            </w:r>
-            <w:r>
-              <w:rPr>
-                <w:rFonts w:ascii="Arial" w:hAnsi="Arial" w:cs="Arial"/>
-                <w:lang w:val="en-US"/>
-              </w:rPr>
-              <w:t xml:space="preserve"> </w:t>
-            </w:r>
-            <w:r>
-              <w:rPr>
-                <w:rFonts w:ascii="Arial" w:hAnsi="Arial" w:cs="Arial"/>
-                <w:lang w:val="en-US"/>
-              </w:rPr>
-              <w:t>(expert)</w:t>
+              <w:t>Statistical modelling (expert)</w:t>
             </w:r>
           </w:p>
           <w:p>
@@ -2408,7 +2124,7 @@
                 <w:rFonts w:ascii="Arial" w:hAnsi="Arial" w:cs="Arial"/>
                 <w:lang w:val="en-US"/>
               </w:rPr>
-              <w:t>Classical Machine Learning like linear or logistic regression and tree-based methods (expert)</w:t>
+              <w:t>Classical machine learning such as linear or logistic regression and tree-based methods (expert)</w:t>
             </w:r>
           </w:p>
           <w:p>
@@ -2428,7 +2144,7 @@
                 <w:rFonts w:ascii="Arial" w:hAnsi="Arial" w:cs="Arial"/>
                 <w:lang w:val="en-US"/>
               </w:rPr>
-              <w:t>Design and development of ETL Jobs (expert)</w:t>
+              <w:t>ETL job design and development (expert)</w:t>
             </w:r>
           </w:p>
           <w:p>
@@ -2448,7 +2164,7 @@
                 <w:rFonts w:ascii="Arial" w:hAnsi="Arial" w:cs="Arial"/>
                 <w:lang w:val="en-US"/>
               </w:rPr>
-              <w:t>Deep Learning (basics)</w:t>
+              <w:t>Deep Learning (basic)</w:t>
             </w:r>
           </w:p>
           <w:p>
@@ -2468,7 +2184,7 @@
                 <w:rFonts w:ascii="Arial" w:hAnsi="Arial" w:cs="Arial"/>
                 <w:lang w:val="en-US"/>
               </w:rPr>
-              <w:t>Software Engineering (basics)</w:t>
+              <w:t>Software Engineering (basic)</w:t>
             </w:r>
           </w:p>
         </w:tc>
@@ -2582,7 +2298,7 @@
                 <w:rFonts w:ascii="Arial" w:hAnsi="Arial" w:cs="Arial"/>
                 <w:lang w:val="en-US"/>
               </w:rPr>
-              <w:t>German (native), English (fluent)</w:t>
+              <w:t>German (native speaker), English (fluent)</w:t>
             </w:r>
           </w:p>
         </w:tc>
@@ -2651,20 +2367,25 @@
                 <w:rFonts w:ascii="Arial" w:hAnsi="Arial" w:cs="Arial"/>
                 <w:lang w:val="en-US"/>
               </w:rPr>
-              <w:t>, Piano, Running</w:t>
+              <w:t>, piano, running</w:t>
             </w:r>
             <w:r>
               <w:t xml:space="preserve">, </w:t>
             </w:r>
-            <w:proofErr w:type="spellStart"/>
-            <w:r>
-              <w:rPr>
-                <w:rFonts w:ascii="Arial" w:hAnsi="Arial" w:cs="Arial"/>
-                <w:lang w:val="en-US"/>
-              </w:rPr>
-              <w:t>kaggle</w:t>
-            </w:r>
-            <w:proofErr w:type="spellEnd"/>
+            <w:r>
+              <w:rPr>
+                <w:rFonts w:ascii="Arial" w:hAnsi="Arial" w:cs="Arial"/>
+                <w:lang w:val="en-US"/>
+              </w:rPr>
+              <w:t>K</w:t>
+            </w:r>
+            <w:r>
+              <w:rPr>
+                <w:rFonts w:ascii="Arial" w:hAnsi="Arial" w:cs="Arial"/>
+                <w:lang w:val="en-US"/>
+              </w:rPr>
+              <w:t>aggle</w:t>
+            </w:r>
           </w:p>
         </w:tc>
       </w:tr>
@@ -2677,6 +2398,7 @@
         </w:rPr>
       </w:pPr>
     </w:p>
+    <w:p/>
     <w:sectPr>
       <w:pgSz w:w="11909" w:h="16834"/>
       <w:pgMar w:top="864" w:right="864" w:bottom="864" w:left="864" w:header="720" w:footer="720" w:gutter="0"/>

</xml_diff>